<commit_message>
0205 update(schema add, sql note plus)
</commit_message>
<xml_diff>
--- a/spring 공부/토비/토비spring 정리 4. 예외처리.docx
+++ b/spring 공부/토비/토비spring 정리 4. 예외처리.docx
@@ -58,30 +58,14 @@
         <w:spacing w:after="0"/>
         <w:ind w:leftChars="0" w:left="760"/>
       </w:pPr>
-      <w:proofErr w:type="spellStart"/>
       <w:r>
         <w:t>Java.lang.Error</w:t>
       </w:r>
-      <w:proofErr w:type="spellEnd"/>
-      <w:r>
-        <w:rPr>
-          <w:rFonts w:hint="eastAsia"/>
-        </w:rPr>
-        <w:t xml:space="preserve">클래스의 </w:t>
-      </w:r>
-      <w:proofErr w:type="spellStart"/>
-      <w:r>
-        <w:rPr>
-          <w:rFonts w:hint="eastAsia"/>
-        </w:rPr>
-        <w:t>서브클래스들이다</w:t>
-      </w:r>
-      <w:proofErr w:type="spellEnd"/>
-      <w:r>
-        <w:rPr>
-          <w:rFonts w:hint="eastAsia"/>
-        </w:rPr>
-        <w:t>.</w:t>
+      <w:r>
+        <w:rPr>
+          <w:rFonts w:hint="eastAsia"/>
+        </w:rPr>
+        <w:t>클래스의 서브클래스들이다.</w:t>
       </w:r>
       <w:r>
         <w:t xml:space="preserve"> </w:t>
@@ -108,21 +92,7 @@
         <w:rPr>
           <w:rFonts w:hint="eastAsia"/>
         </w:rPr>
-        <w:t xml:space="preserve">에서 발생시키는 것이고 애플리케이션 코드에서 </w:t>
-      </w:r>
-      <w:proofErr w:type="spellStart"/>
-      <w:r>
-        <w:rPr>
-          <w:rFonts w:hint="eastAsia"/>
-        </w:rPr>
-        <w:t>잡아봤자</w:t>
-      </w:r>
-      <w:proofErr w:type="spellEnd"/>
-      <w:r>
-        <w:rPr>
-          <w:rFonts w:hint="eastAsia"/>
-        </w:rPr>
-        <w:t xml:space="preserve"> 아무런 대응 방법이 없기 때문이다.</w:t>
+        <w:t>에서 발생시키는 것이고 애플리케이션 코드에서 잡아봤자 아무런 대응 방법이 없기 때문이다.</w:t>
       </w:r>
       <w:r>
         <w:t xml:space="preserve"> </w:t>
@@ -169,11 +139,9 @@
         <w:spacing w:after="0"/>
         <w:ind w:leftChars="0" w:left="760"/>
       </w:pPr>
-      <w:proofErr w:type="spellStart"/>
       <w:r>
         <w:t>Java.lang.Exception</w:t>
       </w:r>
-      <w:proofErr w:type="spellEnd"/>
       <w:r>
         <w:rPr>
           <w:rFonts w:hint="eastAsia"/>
@@ -209,35 +177,7 @@
         <w:rPr>
           <w:rFonts w:hint="eastAsia"/>
         </w:rPr>
-        <w:t xml:space="preserve"> 클래스는 다시 </w:t>
-      </w:r>
-      <w:proofErr w:type="spellStart"/>
-      <w:r>
-        <w:rPr>
-          <w:rFonts w:hint="eastAsia"/>
-        </w:rPr>
-        <w:t>체크예외와</w:t>
-      </w:r>
-      <w:proofErr w:type="spellEnd"/>
-      <w:r>
-        <w:rPr>
-          <w:rFonts w:hint="eastAsia"/>
-        </w:rPr>
-        <w:t xml:space="preserve"> </w:t>
-      </w:r>
-      <w:proofErr w:type="spellStart"/>
-      <w:r>
-        <w:rPr>
-          <w:rFonts w:hint="eastAsia"/>
-        </w:rPr>
-        <w:t>언체크</w:t>
-      </w:r>
-      <w:proofErr w:type="spellEnd"/>
-      <w:r>
-        <w:rPr>
-          <w:rFonts w:hint="eastAsia"/>
-        </w:rPr>
-        <w:t xml:space="preserve"> 예외로 구분된다.</w:t>
+        <w:t xml:space="preserve"> 클래스는 다시 체크예외와 언체크 예외로 구분된다.</w:t>
       </w:r>
       <w:r>
         <w:t xml:space="preserve"> </w:t>
@@ -257,13 +197,8 @@
         </w:rPr>
         <w:t xml:space="preserve">클래스의 서브 클래스이면서 </w:t>
       </w:r>
-      <w:proofErr w:type="spellStart"/>
-      <w:r>
-        <w:t>RuntimeException</w:t>
-      </w:r>
-      <w:proofErr w:type="spellEnd"/>
-      <w:r>
-        <w:t xml:space="preserve"> </w:t>
+      <w:r>
+        <w:t xml:space="preserve">RuntimeException </w:t>
       </w:r>
       <w:r>
         <w:rPr>
@@ -287,19 +222,11 @@
         <w:rPr>
           <w:rFonts w:hint="eastAsia"/>
         </w:rPr>
-        <w:t xml:space="preserve">사용할 메소드가 체크 예외를 던진다면 </w:t>
-      </w:r>
-      <w:proofErr w:type="gramStart"/>
-      <w:r>
-        <w:rPr>
-          <w:rFonts w:hint="eastAsia"/>
-        </w:rPr>
-        <w:t xml:space="preserve">이를 </w:t>
+        <w:t xml:space="preserve">사용할 메소드가 체크 예외를 던진다면 이를 </w:t>
       </w:r>
       <w:r>
         <w:t>.catch</w:t>
       </w:r>
-      <w:proofErr w:type="gramEnd"/>
       <w:r>
         <w:rPr>
           <w:rFonts w:hint="eastAsia"/>
@@ -338,7 +265,6 @@
         <w:spacing w:after="0"/>
         <w:ind w:leftChars="0"/>
       </w:pPr>
-      <w:proofErr w:type="spellStart"/>
       <w:r>
         <w:rPr>
           <w:rFonts w:hint="eastAsia"/>
@@ -348,26 +274,11 @@
       <w:r>
         <w:t>untimeException</w:t>
       </w:r>
-      <w:proofErr w:type="spellEnd"/>
-      <w:r>
-        <w:rPr>
-          <w:rFonts w:hint="eastAsia"/>
-        </w:rPr>
-        <w:t xml:space="preserve">과 </w:t>
-      </w:r>
-      <w:proofErr w:type="spellStart"/>
-      <w:r>
-        <w:rPr>
-          <w:rFonts w:hint="eastAsia"/>
-        </w:rPr>
-        <w:t>언체크</w:t>
-      </w:r>
-      <w:proofErr w:type="spellEnd"/>
-      <w:r>
-        <w:rPr>
-          <w:rFonts w:hint="eastAsia"/>
-        </w:rPr>
-        <w:t>/런타임 예외</w:t>
+      <w:r>
+        <w:rPr>
+          <w:rFonts w:hint="eastAsia"/>
+        </w:rPr>
+        <w:t>과 언체크/런타임 예외</w:t>
       </w:r>
     </w:p>
     <w:p>
@@ -376,65 +287,32 @@
         <w:spacing w:after="0"/>
         <w:ind w:leftChars="0" w:left="760"/>
       </w:pPr>
-      <w:proofErr w:type="spellStart"/>
-      <w:r>
-        <w:t>Java.lang.RuntimeException</w:t>
-      </w:r>
-      <w:proofErr w:type="spellEnd"/>
-      <w:r>
-        <w:t xml:space="preserve"> </w:t>
-      </w:r>
-      <w:r>
-        <w:rPr>
-          <w:rFonts w:hint="eastAsia"/>
-        </w:rPr>
-        <w:t xml:space="preserve">클래스를 상속한 예외들은 명시적인 강제를 하지 않기 때문에 </w:t>
-      </w:r>
-      <w:proofErr w:type="spellStart"/>
-      <w:r>
-        <w:rPr>
-          <w:rFonts w:hint="eastAsia"/>
-        </w:rPr>
-        <w:t>언체크</w:t>
-      </w:r>
-      <w:proofErr w:type="spellEnd"/>
-      <w:r>
-        <w:rPr>
-          <w:rFonts w:hint="eastAsia"/>
-        </w:rPr>
-        <w:t xml:space="preserve"> 예외라고 불린다.</w:t>
-      </w:r>
-      <w:r>
-        <w:t xml:space="preserve"> </w:t>
-      </w:r>
-      <w:r>
-        <w:rPr>
-          <w:rFonts w:hint="eastAsia"/>
-        </w:rPr>
-        <w:t xml:space="preserve">또는 런타임 예외라고도 한다. 에러와 마찬가지로 </w:t>
-      </w:r>
-      <w:proofErr w:type="gramStart"/>
-      <w:r>
-        <w:rPr>
-          <w:rFonts w:hint="eastAsia"/>
-        </w:rPr>
-        <w:t xml:space="preserve">이 </w:t>
-      </w:r>
-      <w:r>
-        <w:t xml:space="preserve"> </w:t>
-      </w:r>
-      <w:r>
-        <w:rPr>
-          <w:rFonts w:hint="eastAsia"/>
-        </w:rPr>
-        <w:t>런타임</w:t>
-      </w:r>
-      <w:proofErr w:type="gramEnd"/>
-      <w:r>
-        <w:rPr>
-          <w:rFonts w:hint="eastAsia"/>
-        </w:rPr>
-        <w:t xml:space="preserve"> 예외는 </w:t>
+      <w:r>
+        <w:t xml:space="preserve">Java.lang.RuntimeException </w:t>
+      </w:r>
+      <w:r>
+        <w:rPr>
+          <w:rFonts w:hint="eastAsia"/>
+        </w:rPr>
+        <w:t>클래스를 상속한 예외들은 명시적인 강제를 하지 않기 때문에 언체크 예외라고 불린다.</w:t>
+      </w:r>
+      <w:r>
+        <w:t xml:space="preserve"> </w:t>
+      </w:r>
+      <w:r>
+        <w:rPr>
+          <w:rFonts w:hint="eastAsia"/>
+        </w:rPr>
+        <w:t xml:space="preserve">또는 런타임 예외라고도 한다. 에러와 마찬가지로 이 </w:t>
+      </w:r>
+      <w:r>
+        <w:t xml:space="preserve"> </w:t>
+      </w:r>
+      <w:r>
+        <w:rPr>
+          <w:rFonts w:hint="eastAsia"/>
+        </w:rPr>
+        <w:t xml:space="preserve">런타임 예외는 </w:t>
       </w:r>
       <w:r>
         <w:t>catch</w:t>
@@ -490,12 +368,9 @@
         </w:rPr>
         <w:t xml:space="preserve">대표적으로 오브젝트를 할당하지 않은 레퍼런스 변수를 사용하려고 시도했을 때 발생하는 </w:t>
       </w:r>
-      <w:proofErr w:type="spellStart"/>
       <w:r>
         <w:t>nullpointerexception</w:t>
       </w:r>
-      <w:proofErr w:type="spellEnd"/>
-      <w:proofErr w:type="gramStart"/>
       <w:r>
         <w:rPr>
           <w:rFonts w:hint="eastAsia"/>
@@ -503,39 +378,16 @@
         <w:t xml:space="preserve">이나 </w:t>
       </w:r>
       <w:r>
-        <w:t>,</w:t>
-      </w:r>
-      <w:proofErr w:type="gramEnd"/>
-      <w:r>
-        <w:t xml:space="preserve"> </w:t>
-      </w:r>
-      <w:r>
-        <w:rPr>
-          <w:rFonts w:hint="eastAsia"/>
-        </w:rPr>
-        <w:t xml:space="preserve">허용되지 않는 값을 </w:t>
-      </w:r>
-      <w:proofErr w:type="spellStart"/>
-      <w:r>
-        <w:rPr>
-          <w:rFonts w:hint="eastAsia"/>
-        </w:rPr>
-        <w:t>사ㅛㅇ해서</w:t>
-      </w:r>
-      <w:proofErr w:type="spellEnd"/>
-      <w:r>
-        <w:rPr>
-          <w:rFonts w:hint="eastAsia"/>
-        </w:rPr>
-        <w:t xml:space="preserve"> 메소드를 호출할 때 발생하는 </w:t>
-      </w:r>
-      <w:proofErr w:type="spellStart"/>
-      <w:r>
-        <w:t>UllegalArgumentException</w:t>
-      </w:r>
-      <w:proofErr w:type="spellEnd"/>
-      <w:r>
-        <w:t xml:space="preserve"> </w:t>
+        <w:t xml:space="preserve">, </w:t>
+      </w:r>
+      <w:r>
+        <w:rPr>
+          <w:rFonts w:hint="eastAsia"/>
+        </w:rPr>
+        <w:t xml:space="preserve">허용되지 않는 값을 사ㅛㅇ해서 메소드를 호출할 때 발생하는 </w:t>
+      </w:r>
+      <w:r>
+        <w:t xml:space="preserve">UllegalArgumentException </w:t>
       </w:r>
       <w:r>
         <w:rPr>
@@ -550,38 +402,16 @@
         <w:rPr>
           <w:rFonts w:hint="eastAsia"/>
         </w:rPr>
-        <w:t xml:space="preserve">이런 예외는 코드에서 미리 조건을 체크하도록 주의 깊게 만든다면 피할 </w:t>
-      </w:r>
-      <w:proofErr w:type="spellStart"/>
-      <w:r>
-        <w:rPr>
-          <w:rFonts w:hint="eastAsia"/>
-        </w:rPr>
-        <w:t>수잇다</w:t>
-      </w:r>
-      <w:proofErr w:type="spellEnd"/>
-      <w:r>
-        <w:rPr>
-          <w:rFonts w:hint="eastAsia"/>
-        </w:rPr>
-        <w:t>.</w:t>
-      </w:r>
-      <w:r>
-        <w:t xml:space="preserve"> </w:t>
-      </w:r>
-      <w:proofErr w:type="spellStart"/>
-      <w:r>
-        <w:rPr>
-          <w:rFonts w:hint="eastAsia"/>
-        </w:rPr>
-        <w:t>피할수</w:t>
-      </w:r>
-      <w:proofErr w:type="spellEnd"/>
-      <w:r>
-        <w:rPr>
-          <w:rFonts w:hint="eastAsia"/>
-        </w:rPr>
-        <w:t xml:space="preserve"> 있지만 개발자가 부주의해서 발생할 수 있는 경우에 발생하도록 만든 것이 런타임 예외이다.</w:t>
+        <w:t>이런 예외는 코드에서 미리 조건을 체크하도록 주의 깊게 만든다면 피할 수잇다.</w:t>
+      </w:r>
+      <w:r>
+        <w:t xml:space="preserve"> </w:t>
+      </w:r>
+      <w:r>
+        <w:rPr>
+          <w:rFonts w:hint="eastAsia"/>
+        </w:rPr>
+        <w:t>피할수 있지만 개발자가 부주의해서 발생할 수 있는 경우에 발생하도록 만든 것이 런타임 예외이다.</w:t>
       </w:r>
     </w:p>
     <w:p>
@@ -677,21 +507,7 @@
         <w:rPr>
           <w:rFonts w:hint="eastAsia"/>
         </w:rPr>
-        <w:t xml:space="preserve">예외처리를 자신이 담당하지 않고 자신을 호출한 쪽으로 </w:t>
-      </w:r>
-      <w:proofErr w:type="spellStart"/>
-      <w:r>
-        <w:rPr>
-          <w:rFonts w:hint="eastAsia"/>
-        </w:rPr>
-        <w:t>던져버리느</w:t>
-      </w:r>
-      <w:proofErr w:type="spellEnd"/>
-      <w:r>
-        <w:rPr>
-          <w:rFonts w:hint="eastAsia"/>
-        </w:rPr>
-        <w:t xml:space="preserve"> 것이다.</w:t>
+        <w:t>예외처리를 자신이 담당하지 않고 자신을 호출한 쪽으로 던져버리느 것이다.</w:t>
       </w:r>
       <w:r>
         <w:t xml:space="preserve"> Throws </w:t>
@@ -759,19 +575,11 @@
       <w:r>
         <w:t xml:space="preserve"> </w:t>
       </w:r>
-      <w:proofErr w:type="spellStart"/>
-      <w:r>
-        <w:rPr>
-          <w:rFonts w:hint="eastAsia"/>
-        </w:rPr>
-        <w:t>콜백</w:t>
-      </w:r>
-      <w:proofErr w:type="spellEnd"/>
-      <w:r>
-        <w:rPr>
-          <w:rFonts w:hint="eastAsia"/>
-        </w:rPr>
-        <w:t>/템플릿처럼 긴밀한 관계에 있는 다른 오브젝트에게 예외처리 책임을 분명히 지게 하거나,</w:t>
+      <w:r>
+        <w:rPr>
+          <w:rFonts w:hint="eastAsia"/>
+        </w:rPr>
+        <w:t>콜백/템플릿처럼 긴밀한 관계에 있는 다른 오브젝트에게 예외처리 책임을 분명히 지게 하거나,</w:t>
       </w:r>
       <w:r>
         <w:t xml:space="preserve"> </w:t>
@@ -863,11 +671,9 @@
         </w:rPr>
         <w:t xml:space="preserve">서비스 계층 오브젝트에서 </w:t>
       </w:r>
-      <w:proofErr w:type="spellStart"/>
       <w:r>
         <w:t>sqlexception</w:t>
       </w:r>
-      <w:proofErr w:type="spellEnd"/>
       <w:r>
         <w:rPr>
           <w:rFonts w:hint="eastAsia"/>
@@ -962,21 +768,8 @@
         <w:ind w:leftChars="0" w:left="1155"/>
       </w:pPr>
       <w:r>
-        <w:t xml:space="preserve">Ex) throw </w:t>
-      </w:r>
-      <w:proofErr w:type="spellStart"/>
-      <w:r>
-        <w:t>DuplicateUserIdException</w:t>
-      </w:r>
-      <w:proofErr w:type="spellEnd"/>
-      <w:r>
-        <w:t>(</w:t>
-      </w:r>
-      <w:proofErr w:type="gramStart"/>
-      <w:r>
-        <w:t>e)  --</w:t>
-      </w:r>
-      <w:proofErr w:type="gramEnd"/>
+        <w:t>Ex) throw DuplicateUserIdException(e)  --</w:t>
+      </w:r>
       <w:r>
         <w:sym w:font="Wingdings" w:char="F0E0"/>
       </w:r>
@@ -991,28 +784,7 @@
         <w:ind w:leftChars="0" w:left="1955" w:firstLine="445"/>
       </w:pPr>
       <w:r>
-        <w:t xml:space="preserve">throw </w:t>
-      </w:r>
-      <w:proofErr w:type="spellStart"/>
-      <w:r>
-        <w:t>DuplicateUserIdException</w:t>
-      </w:r>
-      <w:proofErr w:type="spellEnd"/>
-      <w:r>
-        <w:t>(</w:t>
-      </w:r>
-      <w:proofErr w:type="gramStart"/>
-      <w:r>
-        <w:t>).</w:t>
-      </w:r>
-      <w:proofErr w:type="spellStart"/>
-      <w:r>
-        <w:t>initCause</w:t>
-      </w:r>
-      <w:proofErr w:type="spellEnd"/>
-      <w:proofErr w:type="gramEnd"/>
-      <w:r>
-        <w:t>(e);</w:t>
+        <w:t>throw DuplicateUserIdException().initCause(e);</w:t>
       </w:r>
     </w:p>
     <w:p>
@@ -1029,30 +801,16 @@
         <w:rPr>
           <w:rFonts w:hint="eastAsia"/>
         </w:rPr>
-        <w:t xml:space="preserve">두 번째 전환방법은 예외를 </w:t>
-      </w:r>
-      <w:proofErr w:type="gramStart"/>
-      <w:r>
-        <w:rPr>
-          <w:rFonts w:hint="eastAsia"/>
-        </w:rPr>
-        <w:t xml:space="preserve">처리하기 </w:t>
-      </w:r>
-      <w:r>
-        <w:t xml:space="preserve"> </w:t>
-      </w:r>
-      <w:r>
-        <w:rPr>
-          <w:rFonts w:hint="eastAsia"/>
-        </w:rPr>
-        <w:t>쉽고</w:t>
-      </w:r>
-      <w:proofErr w:type="gramEnd"/>
-      <w:r>
-        <w:rPr>
-          <w:rFonts w:hint="eastAsia"/>
-        </w:rPr>
-        <w:t xml:space="preserve"> 단순하게 만들기 위해 포장(</w:t>
+        <w:t xml:space="preserve">두 번째 전환방법은 예외를 처리하기 </w:t>
+      </w:r>
+      <w:r>
+        <w:t xml:space="preserve"> </w:t>
+      </w:r>
+      <w:r>
+        <w:rPr>
+          <w:rFonts w:hint="eastAsia"/>
+        </w:rPr>
+        <w:t>쉽고 단순하게 만들기 위해 포장(</w:t>
       </w:r>
       <w:r>
         <w:t>wrap)</w:t>
@@ -1088,21 +846,7 @@
         <w:rPr>
           <w:rFonts w:hint="eastAsia"/>
         </w:rPr>
-        <w:t xml:space="preserve">주로 예외처리를 강제하는 체크 예외를 </w:t>
-      </w:r>
-      <w:proofErr w:type="spellStart"/>
-      <w:r>
-        <w:rPr>
-          <w:rFonts w:hint="eastAsia"/>
-        </w:rPr>
-        <w:t>언체크</w:t>
-      </w:r>
-      <w:proofErr w:type="spellEnd"/>
-      <w:r>
-        <w:rPr>
-          <w:rFonts w:hint="eastAsia"/>
-        </w:rPr>
-        <w:t xml:space="preserve"> 예외인 런타임 예외로 바꾸는 경우에 사용한다.</w:t>
+        <w:t>주로 예외처리를 강제하는 체크 예외를 언체크 예외인 런타임 예외로 바꾸는 경우에 사용한다.</w:t>
       </w:r>
     </w:p>
     <w:p>
@@ -1112,20 +856,7 @@
         <w:ind w:leftChars="0" w:left="1155"/>
       </w:pPr>
       <w:r>
-        <w:t xml:space="preserve">Ex) </w:t>
-      </w:r>
-      <w:proofErr w:type="gramStart"/>
-      <w:r>
-        <w:t>catch(</w:t>
-      </w:r>
-      <w:proofErr w:type="spellStart"/>
-      <w:proofErr w:type="gramEnd"/>
-      <w:r>
-        <w:t>NamingException</w:t>
-      </w:r>
-      <w:proofErr w:type="spellEnd"/>
-      <w:r>
-        <w:t xml:space="preserve"> ne){</w:t>
+        <w:t>Ex) catch(NamingException ne){</w:t>
       </w:r>
     </w:p>
     <w:p>
@@ -1136,21 +867,8 @@
       </w:pPr>
       <w:r>
         <w:tab/>
-        <w:t xml:space="preserve">Throw new </w:t>
-      </w:r>
-      <w:proofErr w:type="spellStart"/>
-      <w:r>
-        <w:t>EJBException</w:t>
-      </w:r>
-      <w:proofErr w:type="spellEnd"/>
-      <w:r>
-        <w:t>(ne</w:t>
-      </w:r>
-      <w:proofErr w:type="gramStart"/>
-      <w:r>
-        <w:t>);</w:t>
-      </w:r>
-      <w:proofErr w:type="gramEnd"/>
+        <w:t>Throw new EJBException(ne);</w:t>
+      </w:r>
     </w:p>
     <w:p>
       <w:pPr>
@@ -1195,21 +913,7 @@
         <w:rPr>
           <w:rFonts w:hint="eastAsia"/>
         </w:rPr>
-        <w:t xml:space="preserve">예외라면 가능한 빨리 </w:t>
-      </w:r>
-      <w:proofErr w:type="spellStart"/>
-      <w:r>
-        <w:rPr>
-          <w:rFonts w:hint="eastAsia"/>
-        </w:rPr>
-        <w:t>런타임예외로</w:t>
-      </w:r>
-      <w:proofErr w:type="spellEnd"/>
-      <w:r>
-        <w:rPr>
-          <w:rFonts w:hint="eastAsia"/>
-        </w:rPr>
-        <w:t xml:space="preserve"> 포장하여 던지게 하여 다른 계층의 메소드를 작성할 때 불필요한 </w:t>
+        <w:t xml:space="preserve">예외라면 가능한 빨리 런타임예외로 포장하여 던지게 하여 다른 계층의 메소드를 작성할 때 불필요한 </w:t>
       </w:r>
       <w:r>
         <w:t>throws</w:t>
@@ -1298,21 +1002,7 @@
         <w:rPr>
           <w:rFonts w:hint="eastAsia"/>
         </w:rPr>
-        <w:t xml:space="preserve">서버 환경에서는 수많은 사용자가 동시에 들어오는 데에 다가 예외가 발생하는 지점이 서버 계층에 </w:t>
-      </w:r>
-      <w:proofErr w:type="spellStart"/>
-      <w:r>
-        <w:rPr>
-          <w:rFonts w:hint="eastAsia"/>
-        </w:rPr>
-        <w:t>들어가있기</w:t>
-      </w:r>
-      <w:proofErr w:type="spellEnd"/>
-      <w:r>
-        <w:rPr>
-          <w:rFonts w:hint="eastAsia"/>
-        </w:rPr>
-        <w:t xml:space="preserve"> 때문에 예외처리를 하기 위해서 작업을 종료 시,</w:t>
+        <w:t>서버 환경에서는 수많은 사용자가 동시에 들어오는 데에 다가 예외가 발생하는 지점이 서버 계층에 들어가있기 때문에 예외처리를 하기 위해서 작업을 종료 시,</w:t>
       </w:r>
       <w:r>
         <w:t xml:space="preserve"> </w:t>
@@ -1368,7 +1058,6 @@
         <w:spacing w:after="0"/>
         <w:ind w:leftChars="0"/>
       </w:pPr>
-      <w:proofErr w:type="spellStart"/>
       <w:r>
         <w:rPr>
           <w:rFonts w:hint="eastAsia"/>
@@ -1387,37 +1076,20 @@
       <w:r>
         <w:t>Exception</w:t>
       </w:r>
-      <w:proofErr w:type="spellEnd"/>
-      <w:r>
-        <w:rPr>
-          <w:rFonts w:hint="eastAsia"/>
-        </w:rPr>
-        <w:t xml:space="preserve">은 대부분 복구가 불가능한 </w:t>
-      </w:r>
-      <w:proofErr w:type="gramStart"/>
-      <w:r>
-        <w:rPr>
-          <w:rFonts w:hint="eastAsia"/>
-        </w:rPr>
-        <w:t>예외이다.</w:t>
+      <w:r>
+        <w:rPr>
+          <w:rFonts w:hint="eastAsia"/>
+        </w:rPr>
+        <w:t>은 대부분 복구가 불가능한 예외이다.</w:t>
       </w:r>
       <w:r>
         <w:t>(</w:t>
       </w:r>
-      <w:proofErr w:type="spellStart"/>
-      <w:proofErr w:type="gramEnd"/>
-      <w:r>
-        <w:rPr>
-          <w:rFonts w:hint="eastAsia"/>
-        </w:rPr>
-        <w:t>언체크</w:t>
-      </w:r>
-      <w:proofErr w:type="spellEnd"/>
-      <w:r>
-        <w:rPr>
-          <w:rFonts w:hint="eastAsia"/>
-        </w:rPr>
-        <w:t xml:space="preserve"> 런타임 처리)</w:t>
+      <w:r>
+        <w:rPr>
+          <w:rFonts w:hint="eastAsia"/>
+        </w:rPr>
+        <w:t>언체크 런타임 처리)</w:t>
       </w:r>
     </w:p>
     <w:p>
@@ -1469,11 +1141,9 @@
         </w:rPr>
         <w:t xml:space="preserve">내구 구현은 </w:t>
       </w:r>
-      <w:proofErr w:type="spellStart"/>
       <w:r>
         <w:t>db</w:t>
       </w:r>
-      <w:proofErr w:type="spellEnd"/>
       <w:r>
         <w:rPr>
           <w:rFonts w:hint="eastAsia"/>
@@ -1481,15 +1151,7 @@
         <w:t xml:space="preserve">마다 다르겠지만 </w:t>
       </w:r>
       <w:r>
-        <w:t xml:space="preserve">Connection, Statement, </w:t>
-      </w:r>
-      <w:proofErr w:type="spellStart"/>
-      <w:r>
-        <w:t>ResultSet</w:t>
-      </w:r>
-      <w:proofErr w:type="spellEnd"/>
-      <w:r>
-        <w:t xml:space="preserve"> </w:t>
+        <w:t xml:space="preserve">Connection, Statement, ResultSet </w:t>
       </w:r>
       <w:r>
         <w:rPr>
@@ -1533,19 +1195,11 @@
         <w:rPr>
           <w:rFonts w:hint="eastAsia"/>
         </w:rPr>
-        <w:t xml:space="preserve">이 밖에도 여러가지 단점이 </w:t>
-      </w:r>
-      <w:proofErr w:type="gramStart"/>
-      <w:r>
-        <w:rPr>
-          <w:rFonts w:hint="eastAsia"/>
-        </w:rPr>
-        <w:t>있다.</w:t>
+        <w:t>이 밖에도 여러가지 단점이 있다.</w:t>
       </w:r>
       <w:r>
         <w:t>.</w:t>
       </w:r>
-      <w:proofErr w:type="gramEnd"/>
     </w:p>
     <w:p>
       <w:pPr>
@@ -1563,13 +1217,8 @@
         </w:rPr>
         <w:t xml:space="preserve">비표준 </w:t>
       </w:r>
-      <w:proofErr w:type="gramStart"/>
-      <w:r>
-        <w:t>SQL :</w:t>
-      </w:r>
-      <w:proofErr w:type="gramEnd"/>
-      <w:r>
-        <w:t xml:space="preserve"> </w:t>
+      <w:r>
+        <w:t xml:space="preserve">SQL : </w:t>
       </w:r>
       <w:r>
         <w:rPr>
@@ -1639,12 +1288,9 @@
         </w:rPr>
         <w:t xml:space="preserve">호환성 없는 </w:t>
       </w:r>
-      <w:proofErr w:type="spellStart"/>
       <w:r>
         <w:t>SQLException</w:t>
       </w:r>
-      <w:proofErr w:type="spellEnd"/>
-      <w:proofErr w:type="gramStart"/>
       <w:r>
         <w:rPr>
           <w:rFonts w:hint="eastAsia"/>
@@ -1654,7 +1300,6 @@
       <w:r>
         <w:t xml:space="preserve"> DB</w:t>
       </w:r>
-      <w:proofErr w:type="gramEnd"/>
       <w:r>
         <w:rPr>
           <w:rFonts w:hint="eastAsia"/>
@@ -1779,11 +1424,9 @@
         </w:rPr>
         <w:t xml:space="preserve">가변적인 </w:t>
       </w:r>
-      <w:proofErr w:type="spellStart"/>
       <w:r>
         <w:t>SQLException</w:t>
       </w:r>
-      <w:proofErr w:type="spellEnd"/>
       <w:r>
         <w:rPr>
           <w:rFonts w:hint="eastAsia"/>
@@ -1847,49 +1490,7 @@
         <w:rPr>
           <w:rFonts w:hint="eastAsia"/>
         </w:rPr>
-        <w:t xml:space="preserve">별 에러 코드를 분류해서 스프링이 정의한 예외 클래스와 </w:t>
-      </w:r>
-      <w:proofErr w:type="spellStart"/>
-      <w:r>
-        <w:rPr>
-          <w:rFonts w:hint="eastAsia"/>
-        </w:rPr>
-        <w:t>매핑해놓은</w:t>
-      </w:r>
-      <w:proofErr w:type="spellEnd"/>
-      <w:r>
-        <w:rPr>
-          <w:rFonts w:hint="eastAsia"/>
-        </w:rPr>
-        <w:t xml:space="preserve"> 에러 코드 </w:t>
-      </w:r>
-      <w:proofErr w:type="spellStart"/>
-      <w:r>
-        <w:rPr>
-          <w:rFonts w:hint="eastAsia"/>
-        </w:rPr>
-        <w:t>매핑정보</w:t>
-      </w:r>
-      <w:proofErr w:type="spellEnd"/>
-      <w:r>
-        <w:rPr>
-          <w:rFonts w:hint="eastAsia"/>
-        </w:rPr>
-        <w:t xml:space="preserve"> 테이블을 </w:t>
-      </w:r>
-      <w:proofErr w:type="spellStart"/>
-      <w:r>
-        <w:rPr>
-          <w:rFonts w:hint="eastAsia"/>
-        </w:rPr>
-        <w:t>만들어두고</w:t>
-      </w:r>
-      <w:proofErr w:type="spellEnd"/>
-      <w:r>
-        <w:rPr>
-          <w:rFonts w:hint="eastAsia"/>
-        </w:rPr>
-        <w:t xml:space="preserve"> 이를 이용하는 방식을 사용한다.</w:t>
+        <w:t>별 에러 코드를 분류해서 스프링이 정의한 예외 클래스와 매핑해놓은 에러 코드 매핑정보 테이블을 만들어두고 이를 이용하는 방식을 사용한다.</w:t>
       </w:r>
     </w:p>
     <w:p>
@@ -1913,41 +1514,20 @@
       </w:pPr>
       <w:r>
         <w:lastRenderedPageBreak/>
-        <w:t>&lt;bean id="Oracle" class="</w:t>
-      </w:r>
-      <w:proofErr w:type="spellStart"/>
-      <w:proofErr w:type="gramStart"/>
-      <w:r>
-        <w:t>org.springframework</w:t>
-      </w:r>
-      <w:proofErr w:type="gramEnd"/>
-      <w:r>
-        <w:t>.jdbc.support.SQLErrorCodes</w:t>
-      </w:r>
-      <w:proofErr w:type="spellEnd"/>
-      <w:r>
-        <w:t>"&gt;</w:t>
-      </w:r>
-    </w:p>
-    <w:p>
-      <w:pPr>
-        <w:pStyle w:val="a5"/>
-        <w:spacing w:after="0"/>
-      </w:pPr>
-      <w:r>
-        <w:tab/>
-      </w:r>
-      <w:r>
-        <w:tab/>
-        <w:t>&lt;property name = "</w:t>
-      </w:r>
-      <w:proofErr w:type="spellStart"/>
-      <w:r>
-        <w:t>badSqlGrammerCodes</w:t>
-      </w:r>
-      <w:proofErr w:type="spellEnd"/>
-      <w:r>
-        <w:t>"&gt;</w:t>
+        <w:t>&lt;bean id="Oracle" class="org.springframework.jdbc.support.SQLErrorCodes"&gt;</w:t>
+      </w:r>
+    </w:p>
+    <w:p>
+      <w:pPr>
+        <w:pStyle w:val="a5"/>
+        <w:spacing w:after="0"/>
+      </w:pPr>
+      <w:r>
+        <w:tab/>
+      </w:r>
+      <w:r>
+        <w:tab/>
+        <w:t>&lt;property name = "badSqlGrammerCodes"&gt;</w:t>
       </w:r>
     </w:p>
     <w:p>
@@ -1989,15 +1569,7 @@
       </w:r>
       <w:r>
         <w:tab/>
-        <w:t>&lt;property name = "</w:t>
-      </w:r>
-      <w:proofErr w:type="spellStart"/>
-      <w:r>
-        <w:t>invalidResultSetAccessCodes</w:t>
-      </w:r>
-      <w:proofErr w:type="spellEnd"/>
-      <w:r>
-        <w:t>"&gt;</w:t>
+        <w:t>&lt;property name = "invalidResultSetAccessCodes"&gt;</w:t>
       </w:r>
     </w:p>
     <w:p>
@@ -2039,15 +1611,7 @@
       </w:r>
       <w:r>
         <w:tab/>
-        <w:t>&lt;property name = "</w:t>
-      </w:r>
-      <w:proofErr w:type="spellStart"/>
-      <w:r>
-        <w:t>duplicateKeycodes</w:t>
-      </w:r>
-      <w:proofErr w:type="spellEnd"/>
-      <w:r>
-        <w:t>"&gt;</w:t>
+        <w:t>&lt;property name = "duplicateKeycodes"&gt;</w:t>
       </w:r>
     </w:p>
     <w:p>
@@ -2089,15 +1653,7 @@
       </w:r>
       <w:r>
         <w:tab/>
-        <w:t>&lt;property name = "</w:t>
-      </w:r>
-      <w:proofErr w:type="spellStart"/>
-      <w:r>
-        <w:t>dataIntegerityViolationCodes</w:t>
-      </w:r>
-      <w:proofErr w:type="spellEnd"/>
-      <w:r>
-        <w:t>"&gt;</w:t>
+        <w:t>&lt;property name = "dataIntegerityViolationCodes"&gt;</w:t>
       </w:r>
     </w:p>
     <w:p>
@@ -2139,15 +1695,7 @@
       </w:r>
       <w:r>
         <w:tab/>
-        <w:t>&lt;property name = "</w:t>
-      </w:r>
-      <w:proofErr w:type="spellStart"/>
-      <w:r>
-        <w:t>dataAccessResourceFailureCodes</w:t>
-      </w:r>
-      <w:proofErr w:type="spellEnd"/>
-      <w:r>
-        <w:t>"&gt;</w:t>
+        <w:t>&lt;property name = "dataAccessResourceFailureCodes"&gt;</w:t>
       </w:r>
     </w:p>
     <w:p>
@@ -2229,6 +1777,86 @@
       <w:pPr>
         <w:pStyle w:val="a5"/>
         <w:spacing w:after="0"/>
+        <w:ind w:leftChars="0" w:left="760"/>
+        <w:jc w:val="left"/>
+      </w:pPr>
+      <w:r>
+        <w:rPr>
+          <w:rFonts w:hint="eastAsia"/>
+        </w:rPr>
+        <w:t>:</w:t>
+      </w:r>
+      <w:r>
+        <w:t xml:space="preserve"> </w:t>
+      </w:r>
+      <w:r>
+        <w:t>DuplicateKeyException</w:t>
+      </w:r>
+      <w:r>
+        <w:rPr>
+          <w:rFonts w:hint="eastAsia"/>
+        </w:rPr>
+        <w:t xml:space="preserve">은 </w:t>
+      </w:r>
+      <w:r>
+        <w:t>DB</w:t>
+      </w:r>
+      <w:r>
+        <w:rPr>
+          <w:rFonts w:hint="eastAsia"/>
+        </w:rPr>
+        <w:t>를 변경하더라도 동일한 예외가 던져지는 것이 보장된다.</w:t>
+      </w:r>
+    </w:p>
+    <w:p>
+      <w:pPr>
+        <w:pStyle w:val="a5"/>
+        <w:spacing w:after="0"/>
+        <w:ind w:leftChars="0" w:left="760"/>
+        <w:jc w:val="left"/>
+        <w:rPr>
+          <w:rFonts w:hint="eastAsia"/>
+        </w:rPr>
+      </w:pPr>
+      <w:r>
+        <w:rPr>
+          <w:rFonts w:hint="eastAsia"/>
+        </w:rPr>
+        <w:t>D</w:t>
+      </w:r>
+      <w:r>
+        <w:t>B</w:t>
+      </w:r>
+      <w:r>
+        <w:rPr>
+          <w:rFonts w:hint="eastAsia"/>
+        </w:rPr>
+        <w:t>별로 미리 준비된 에러 코드와 비교해서 적절한 예외를 던져주기 때문이다.</w:t>
+      </w:r>
+    </w:p>
+    <w:p>
+      <w:pPr>
+        <w:pStyle w:val="a5"/>
+        <w:spacing w:after="0"/>
+        <w:ind w:leftChars="0" w:left="760"/>
+      </w:pPr>
+      <w:r>
+        <w:t>P</w:t>
+      </w:r>
+      <w:r>
+        <w:rPr>
+          <w:rFonts w:hint="eastAsia"/>
+        </w:rPr>
+        <w:t xml:space="preserve">ublic </w:t>
+      </w:r>
+      <w:r>
+        <w:t>void add() throws DuplicateUserIdException{</w:t>
+      </w:r>
+    </w:p>
+    <w:p>
+      <w:pPr>
+        <w:pStyle w:val="a5"/>
+        <w:spacing w:after="0"/>
         <w:jc w:val="left"/>
       </w:pPr>
       <w:r>
@@ -2243,61 +1871,17 @@
       </w:pPr>
       <w:r>
         <w:tab/>
-      </w:r>
-      <w:proofErr w:type="spellStart"/>
-      <w:r>
-        <w:t>jdbcTemplate.update</w:t>
-      </w:r>
-      <w:proofErr w:type="spellEnd"/>
-      <w:r>
-        <w:t xml:space="preserve">("insert into </w:t>
-      </w:r>
-      <w:proofErr w:type="gramStart"/>
-      <w:r>
-        <w:t>users(</w:t>
-      </w:r>
-      <w:proofErr w:type="gramEnd"/>
-      <w:r>
-        <w:t xml:space="preserve">name, password) values (?, ?)", </w:t>
-      </w:r>
-      <w:proofErr w:type="spellStart"/>
-      <w:r>
-        <w:t>user.getName</w:t>
-      </w:r>
-      <w:proofErr w:type="spellEnd"/>
-      <w:r>
-        <w:t xml:space="preserve">(), </w:t>
-      </w:r>
-      <w:proofErr w:type="spellStart"/>
-      <w:r>
-        <w:t>user.getPassword</w:t>
-      </w:r>
-      <w:proofErr w:type="spellEnd"/>
-      <w:r>
-        <w:t>());</w:t>
-      </w:r>
-    </w:p>
-    <w:p>
-      <w:pPr>
-        <w:pStyle w:val="a5"/>
-        <w:spacing w:after="0"/>
-        <w:jc w:val="left"/>
-      </w:pPr>
-      <w:r>
-        <w:t xml:space="preserve">} </w:t>
-      </w:r>
-      <w:proofErr w:type="gramStart"/>
-      <w:r>
-        <w:t>catch(</w:t>
-      </w:r>
-      <w:proofErr w:type="spellStart"/>
-      <w:proofErr w:type="gramEnd"/>
-      <w:r>
-        <w:t>DuplicateKeyException</w:t>
-      </w:r>
-      <w:proofErr w:type="spellEnd"/>
-      <w:r>
-        <w:t xml:space="preserve"> e) {</w:t>
+        <w:t>jdbcTemplate.update("insert into users(name, password) values (?, ?)", user.getName(), user.getPassword());</w:t>
+      </w:r>
+    </w:p>
+    <w:p>
+      <w:pPr>
+        <w:pStyle w:val="a5"/>
+        <w:spacing w:after="0"/>
+        <w:jc w:val="left"/>
+      </w:pPr>
+      <w:r>
+        <w:t>} catch(DuplicateKeyException e) {</w:t>
       </w:r>
     </w:p>
     <w:p>
@@ -2308,21 +1892,8 @@
         <w:jc w:val="left"/>
       </w:pPr>
       <w:r>
-        <w:t xml:space="preserve">throw new </w:t>
-      </w:r>
-      <w:proofErr w:type="spellStart"/>
-      <w:r>
-        <w:t>DuplicateUserIdException</w:t>
-      </w:r>
-      <w:proofErr w:type="spellEnd"/>
-      <w:r>
-        <w:t>(e</w:t>
-      </w:r>
-      <w:proofErr w:type="gramStart"/>
-      <w:r>
-        <w:t>);</w:t>
-      </w:r>
-      <w:proofErr w:type="gramEnd"/>
+        <w:t>throw new DuplicateUserIdException(e);</w:t>
+      </w:r>
       <w:r>
         <w:tab/>
       </w:r>
@@ -2334,13 +1905,8 @@
         <w:ind w:firstLine="800"/>
         <w:jc w:val="left"/>
       </w:pPr>
-      <w:proofErr w:type="gramStart"/>
-      <w:r>
-        <w:t>// 예외를</w:t>
-      </w:r>
-      <w:proofErr w:type="gramEnd"/>
-      <w:r>
-        <w:t xml:space="preserve"> 전환할 때에는 원인이 되는 예외를 중첩하는 것이 좋다.</w:t>
+      <w:r>
+        <w:t>// 예외를 전환할 때에는 원인이 되는 예외를 중첩하는 것이 좋다.</w:t>
       </w:r>
     </w:p>
     <w:p>
@@ -2362,6 +1928,33 @@
         <w:ind w:leftChars="0" w:left="760"/>
         <w:jc w:val="left"/>
       </w:pPr>
+      <w:r>
+        <w:tab/>
+      </w:r>
+      <w:r>
+        <w:rPr>
+          <w:rFonts w:hint="eastAsia"/>
+        </w:rPr>
+        <w:t>ㄴ&gt;</w:t>
+      </w:r>
+      <w:r>
+        <w:t xml:space="preserve"> </w:t>
+      </w:r>
+      <w:r>
+        <w:rPr>
+          <w:rFonts w:hint="eastAsia"/>
+        </w:rPr>
+        <w:t>예외 포장을 한다면,</w:t>
+      </w:r>
+      <w:r>
+        <w:t xml:space="preserve"> </w:t>
+      </w:r>
+      <w:r>
+        <w:rPr>
+          <w:rFonts w:hint="eastAsia"/>
+        </w:rPr>
+        <w:t>후에 있을 원인이 되는 예외 파악에 어려움을 겪지 않아도 된다.</w:t>
+      </w:r>
     </w:p>
     <w:p>
       <w:pPr>
@@ -2369,10 +1962,1050 @@
         <w:spacing w:after="0"/>
         <w:ind w:leftChars="0" w:left="760"/>
         <w:jc w:val="left"/>
-        <w:rPr>
-          <w:rFonts w:hint="eastAsia"/>
-        </w:rPr>
-      </w:pPr>
+      </w:pPr>
+    </w:p>
+    <w:p>
+      <w:pPr>
+        <w:pStyle w:val="a5"/>
+        <w:spacing w:after="0"/>
+        <w:ind w:leftChars="0" w:left="760"/>
+        <w:jc w:val="left"/>
+      </w:pPr>
+      <w:r>
+        <w:rPr>
+          <w:rFonts w:hint="eastAsia"/>
+        </w:rPr>
+        <w:t>D</w:t>
+      </w:r>
+      <w:r>
+        <w:t xml:space="preserve">AO </w:t>
+      </w:r>
+      <w:r>
+        <w:rPr>
+          <w:rFonts w:hint="eastAsia"/>
+        </w:rPr>
+        <w:t xml:space="preserve">인터페이스와 </w:t>
+      </w:r>
+      <w:r>
+        <w:t xml:space="preserve">DataAccessException </w:t>
+      </w:r>
+      <w:r>
+        <w:rPr>
+          <w:rFonts w:hint="eastAsia"/>
+        </w:rPr>
+        <w:t>계층 구조</w:t>
+      </w:r>
+    </w:p>
+    <w:p>
+      <w:pPr>
+        <w:pStyle w:val="a5"/>
+        <w:spacing w:after="0"/>
+        <w:ind w:leftChars="0" w:left="760"/>
+        <w:jc w:val="left"/>
+      </w:pPr>
+      <w:r>
+        <w:rPr>
+          <w:rFonts w:hint="eastAsia"/>
+        </w:rPr>
+        <w:t>:</w:t>
+      </w:r>
+      <w:r>
+        <w:t xml:space="preserve"> DataAcessException</w:t>
+      </w:r>
+      <w:r>
+        <w:rPr>
+          <w:rFonts w:hint="eastAsia"/>
+        </w:rPr>
+        <w:t xml:space="preserve">은 </w:t>
+      </w:r>
+      <w:r>
+        <w:t>JDBC</w:t>
+      </w:r>
+      <w:r>
+        <w:rPr>
+          <w:rFonts w:hint="eastAsia"/>
+        </w:rPr>
+        <w:t xml:space="preserve">의 </w:t>
+      </w:r>
+      <w:r>
+        <w:t>SQLException</w:t>
+      </w:r>
+      <w:r>
+        <w:rPr>
+          <w:rFonts w:hint="eastAsia"/>
+        </w:rPr>
+        <w:t>을 전환하는 용도로만 만들어진 것이 아니다.</w:t>
+      </w:r>
+      <w:r>
+        <w:t xml:space="preserve"> JDBC </w:t>
+      </w:r>
+      <w:r>
+        <w:rPr>
+          <w:rFonts w:hint="eastAsia"/>
+        </w:rPr>
+        <w:t>외의 자바 데이터 액세스 기술에서 발생하는 예외에도 적용된다.</w:t>
+      </w:r>
+    </w:p>
+    <w:p>
+      <w:pPr>
+        <w:pStyle w:val="a5"/>
+        <w:spacing w:after="0"/>
+        <w:ind w:leftChars="0" w:left="760"/>
+        <w:jc w:val="left"/>
+      </w:pPr>
+    </w:p>
+    <w:p>
+      <w:pPr>
+        <w:pStyle w:val="a5"/>
+        <w:spacing w:after="0"/>
+        <w:ind w:leftChars="0" w:left="760"/>
+        <w:jc w:val="left"/>
+      </w:pPr>
+      <w:r>
+        <w:rPr>
+          <w:rFonts w:hint="eastAsia"/>
+        </w:rPr>
+        <w:lastRenderedPageBreak/>
+        <w:t xml:space="preserve">자바에는 </w:t>
+      </w:r>
+      <w:r>
+        <w:t>JDBC</w:t>
+      </w:r>
+      <w:r>
+        <w:rPr>
+          <w:rFonts w:hint="eastAsia"/>
+        </w:rPr>
+        <w:t xml:space="preserve"> 외에도 데이터 액세르를 위한 표준 기술이 존재한다.</w:t>
+      </w:r>
+    </w:p>
+    <w:p>
+      <w:pPr>
+        <w:pStyle w:val="a5"/>
+        <w:spacing w:after="0"/>
+        <w:ind w:leftChars="0" w:left="760"/>
+        <w:jc w:val="left"/>
+      </w:pPr>
+      <w:r>
+        <w:rPr>
+          <w:rFonts w:hint="eastAsia"/>
+        </w:rPr>
+        <w:t>J</w:t>
+      </w:r>
+      <w:r>
+        <w:t>DO</w:t>
+      </w:r>
+      <w:r>
+        <w:rPr>
+          <w:rFonts w:hint="eastAsia"/>
+        </w:rPr>
+        <w:t>나,</w:t>
+      </w:r>
+      <w:r>
+        <w:t xml:space="preserve"> </w:t>
+      </w:r>
+      <w:r>
+        <w:rPr>
+          <w:rFonts w:hint="eastAsia"/>
+        </w:rPr>
+        <w:t>J</w:t>
+      </w:r>
+      <w:r>
+        <w:t>PA</w:t>
+      </w:r>
+      <w:r>
+        <w:rPr>
+          <w:rFonts w:hint="eastAsia"/>
+        </w:rPr>
+        <w:t xml:space="preserve">는 </w:t>
+      </w:r>
+      <w:r>
+        <w:t>JDBC</w:t>
+      </w:r>
+      <w:r>
+        <w:rPr>
+          <w:rFonts w:hint="eastAsia"/>
+        </w:rPr>
+        <w:t>와 마찬가지로 자바의 표준 퍼시스턴스 기술이지만,</w:t>
+      </w:r>
+      <w:r>
+        <w:t xml:space="preserve"> JDB</w:t>
+      </w:r>
+      <w:r>
+        <w:rPr>
+          <w:rFonts w:hint="eastAsia"/>
+        </w:rPr>
+        <w:t>C와는 성격과 사용 방법이 크게 다르다.</w:t>
+      </w:r>
+      <w:r>
+        <w:t xml:space="preserve"> </w:t>
+      </w:r>
+      <w:r>
+        <w:rPr>
+          <w:rFonts w:hint="eastAsia"/>
+        </w:rPr>
+        <w:t xml:space="preserve">또한 오라클의 </w:t>
+      </w:r>
+      <w:r>
+        <w:t xml:space="preserve">TopLink </w:t>
+      </w:r>
+      <w:r>
+        <w:rPr>
+          <w:rFonts w:hint="eastAsia"/>
+        </w:rPr>
+        <w:t xml:space="preserve">같은 상용 제품이나 오픈소스인 하이버네이트 같은 표준을 따르긴 하지만 독자적인 프로그래밍 모델을 지원하는 </w:t>
+      </w:r>
+      <w:r>
+        <w:t xml:space="preserve">ORM </w:t>
+      </w:r>
+      <w:r>
+        <w:rPr>
+          <w:rFonts w:hint="eastAsia"/>
+        </w:rPr>
+        <w:t>기술도 있다.</w:t>
+      </w:r>
+    </w:p>
+    <w:p>
+      <w:pPr>
+        <w:pStyle w:val="a5"/>
+        <w:spacing w:after="0"/>
+        <w:ind w:leftChars="0" w:left="760"/>
+        <w:jc w:val="left"/>
+      </w:pPr>
+    </w:p>
+    <w:p>
+      <w:pPr>
+        <w:spacing w:after="0"/>
+        <w:jc w:val="left"/>
+      </w:pPr>
+      <w:r>
+        <w:t>DAO</w:t>
+      </w:r>
+      <w:r>
+        <w:rPr>
+          <w:rFonts w:hint="eastAsia"/>
+        </w:rPr>
+        <w:t>의 인터페이스화</w:t>
+      </w:r>
+    </w:p>
+    <w:p>
+      <w:pPr>
+        <w:pStyle w:val="a5"/>
+        <w:numPr>
+          <w:ilvl w:val="0"/>
+          <w:numId w:val="3"/>
+        </w:numPr>
+        <w:spacing w:after="0"/>
+        <w:ind w:leftChars="0"/>
+        <w:jc w:val="left"/>
+      </w:pPr>
+      <w:r>
+        <w:rPr>
+          <w:rFonts w:hint="eastAsia"/>
+        </w:rPr>
+        <w:t>목적</w:t>
+      </w:r>
+    </w:p>
+    <w:p>
+      <w:pPr>
+        <w:pStyle w:val="a5"/>
+        <w:spacing w:after="0"/>
+        <w:ind w:leftChars="0" w:left="760"/>
+        <w:jc w:val="left"/>
+      </w:pPr>
+      <w:r>
+        <w:rPr>
+          <w:rFonts w:hint="eastAsia"/>
+        </w:rPr>
+        <w:t>:</w:t>
+      </w:r>
+      <w:r>
+        <w:t xml:space="preserve"> </w:t>
+      </w:r>
+      <w:r>
+        <w:rPr>
+          <w:rFonts w:hint="eastAsia"/>
+        </w:rPr>
+        <w:t>데이터 액세스 로직을 담은 코드를 성격이 다른 코드에서 분리해놓기 위함</w:t>
+      </w:r>
+    </w:p>
+    <w:p>
+      <w:pPr>
+        <w:pStyle w:val="a5"/>
+        <w:spacing w:after="0"/>
+        <w:ind w:leftChars="0" w:left="760"/>
+        <w:jc w:val="left"/>
+      </w:pPr>
+      <w:r>
+        <w:rPr>
+          <w:rFonts w:hint="eastAsia"/>
+        </w:rPr>
+        <w:t xml:space="preserve">또한 분리된 </w:t>
+      </w:r>
+      <w:r>
+        <w:t>DAO</w:t>
+      </w:r>
+      <w:r>
+        <w:rPr>
+          <w:rFonts w:hint="eastAsia"/>
+        </w:rPr>
+        <w:t>는 전략 패턴을 적용해 구현 방법을 변경해서 사용할 수 있게 만들기 위해서이다.</w:t>
+      </w:r>
+    </w:p>
+    <w:p>
+      <w:pPr>
+        <w:pStyle w:val="a5"/>
+        <w:spacing w:after="0"/>
+        <w:ind w:leftChars="0" w:left="760"/>
+        <w:jc w:val="left"/>
+        <w:rPr>
+          <w:rFonts w:hint="eastAsia"/>
+        </w:rPr>
+      </w:pPr>
+    </w:p>
+    <w:p>
+      <w:pPr>
+        <w:pStyle w:val="a5"/>
+        <w:numPr>
+          <w:ilvl w:val="0"/>
+          <w:numId w:val="3"/>
+        </w:numPr>
+        <w:spacing w:after="0"/>
+        <w:ind w:leftChars="0"/>
+        <w:jc w:val="left"/>
+      </w:pPr>
+      <w:r>
+        <w:rPr>
+          <w:rFonts w:hint="eastAsia"/>
+        </w:rPr>
+        <w:t>과정</w:t>
+      </w:r>
+    </w:p>
+    <w:p>
+      <w:pPr>
+        <w:pStyle w:val="a5"/>
+        <w:numPr>
+          <w:ilvl w:val="0"/>
+          <w:numId w:val="5"/>
+        </w:numPr>
+        <w:spacing w:after="0"/>
+        <w:ind w:leftChars="0"/>
+        <w:jc w:val="left"/>
+      </w:pPr>
+      <w:r>
+        <w:t>Public interface UserDao{</w:t>
+      </w:r>
+    </w:p>
+    <w:p>
+      <w:pPr>
+        <w:pStyle w:val="a5"/>
+        <w:spacing w:after="0"/>
+        <w:ind w:leftChars="0" w:left="760"/>
+        <w:jc w:val="left"/>
+      </w:pPr>
+      <w:r>
+        <w:tab/>
+        <w:t>Public void add(User user);</w:t>
+      </w:r>
+    </w:p>
+    <w:p>
+      <w:pPr>
+        <w:pStyle w:val="a5"/>
+        <w:spacing w:after="0"/>
+        <w:ind w:leftChars="0" w:left="760"/>
+        <w:jc w:val="left"/>
+      </w:pPr>
+      <w:r>
+        <w:rPr>
+          <w:rFonts w:hint="eastAsia"/>
+        </w:rPr>
+        <w:t xml:space="preserve"> ㄴ&gt;</w:t>
+      </w:r>
+      <w:r>
+        <w:t xml:space="preserve"> </w:t>
+      </w:r>
+      <w:r>
+        <w:rPr>
+          <w:rFonts w:hint="eastAsia"/>
+        </w:rPr>
+        <w:t>위와 같이는 사용할 수 없다.</w:t>
+      </w:r>
+      <w:r>
+        <w:t xml:space="preserve"> </w:t>
+      </w:r>
+      <w:r>
+        <w:rPr>
+          <w:rFonts w:hint="eastAsia"/>
+        </w:rPr>
+        <w:t>인터페이스화 하면서</w:t>
+      </w:r>
+      <w:r>
+        <w:t>, DAO</w:t>
+      </w:r>
+      <w:r>
+        <w:rPr>
+          <w:rFonts w:hint="eastAsia"/>
+        </w:rPr>
+        <w:t>에서 사용하는 데이터 액세스 기술(</w:t>
+      </w:r>
+      <w:r>
+        <w:t xml:space="preserve">ex)JDBC, JPA </w:t>
+      </w:r>
+      <w:r>
+        <w:rPr>
+          <w:rFonts w:hint="eastAsia"/>
+        </w:rPr>
+        <w:t xml:space="preserve">등)의 </w:t>
+      </w:r>
+      <w:r>
+        <w:t>API</w:t>
+      </w:r>
+      <w:r>
+        <w:rPr>
+          <w:rFonts w:hint="eastAsia"/>
+        </w:rPr>
+        <w:t>가 예외를 던지기 때문</w:t>
+      </w:r>
+    </w:p>
+    <w:p>
+      <w:pPr>
+        <w:pStyle w:val="a5"/>
+        <w:spacing w:after="0"/>
+        <w:ind w:leftChars="0" w:left="760"/>
+        <w:jc w:val="left"/>
+      </w:pPr>
+    </w:p>
+    <w:p>
+      <w:pPr>
+        <w:pStyle w:val="a5"/>
+        <w:numPr>
+          <w:ilvl w:val="0"/>
+          <w:numId w:val="5"/>
+        </w:numPr>
+        <w:spacing w:after="0"/>
+        <w:ind w:leftChars="0"/>
+        <w:jc w:val="left"/>
+      </w:pPr>
+      <w:r>
+        <w:t>Public void add(User user) throws PersistentException</w:t>
+      </w:r>
+      <w:r>
+        <w:t>;</w:t>
+      </w:r>
+      <w:r>
+        <w:t xml:space="preserve"> </w:t>
+      </w:r>
+      <w:r>
+        <w:tab/>
+      </w:r>
+      <w:r>
+        <w:t>//JPA</w:t>
+      </w:r>
+    </w:p>
+    <w:p>
+      <w:pPr>
+        <w:pStyle w:val="a5"/>
+        <w:spacing w:after="0"/>
+        <w:ind w:leftChars="0" w:left="1120"/>
+        <w:jc w:val="left"/>
+      </w:pPr>
+      <w:r>
+        <w:rPr>
+          <w:rFonts w:hint="eastAsia"/>
+        </w:rPr>
+        <w:t>P</w:t>
+      </w:r>
+      <w:r>
+        <w:t xml:space="preserve">ublic </w:t>
+      </w:r>
+      <w:r>
+        <w:t>vo</w:t>
+      </w:r>
+      <w:r>
+        <w:t xml:space="preserve">id add(User user) throws </w:t>
+      </w:r>
+      <w:r>
+        <w:t>HibernateException;</w:t>
+      </w:r>
+      <w:r>
+        <w:tab/>
+        <w:t>//Hibernate</w:t>
+      </w:r>
+    </w:p>
+    <w:p>
+      <w:pPr>
+        <w:pStyle w:val="a5"/>
+        <w:spacing w:after="0"/>
+        <w:ind w:leftChars="0" w:left="1120"/>
+        <w:jc w:val="left"/>
+      </w:pPr>
+      <w:r>
+        <w:t>Public void add(User user) throws JdoException;</w:t>
+      </w:r>
+      <w:r>
+        <w:tab/>
+      </w:r>
+      <w:r>
+        <w:tab/>
+        <w:t>//JDO</w:t>
+      </w:r>
+    </w:p>
+    <w:p>
+      <w:pPr>
+        <w:pStyle w:val="a5"/>
+        <w:spacing w:after="0"/>
+        <w:ind w:leftChars="0" w:left="1120"/>
+        <w:jc w:val="left"/>
+      </w:pPr>
+      <w:r>
+        <w:rPr>
+          <w:rFonts w:hint="eastAsia"/>
+        </w:rPr>
+        <w:t>ㄴ&gt;</w:t>
+      </w:r>
+      <w:r>
+        <w:t xml:space="preserve"> </w:t>
+      </w:r>
+      <w:r>
+        <w:rPr>
+          <w:rFonts w:hint="eastAsia"/>
+        </w:rPr>
+        <w:t xml:space="preserve">위와 같이 각 데이터 액세스 기술의 </w:t>
+      </w:r>
+      <w:r>
+        <w:t>API</w:t>
+      </w:r>
+      <w:r>
+        <w:rPr>
+          <w:rFonts w:hint="eastAsia"/>
+        </w:rPr>
+        <w:t>마다 독자적인 예외를 던지기에 이상적인 인터페이스로써 사용되지 못한다.</w:t>
+      </w:r>
+    </w:p>
+    <w:p>
+      <w:pPr>
+        <w:pStyle w:val="a5"/>
+        <w:spacing w:after="0"/>
+        <w:ind w:leftChars="0" w:left="1120"/>
+        <w:jc w:val="left"/>
+      </w:pPr>
+    </w:p>
+    <w:p>
+      <w:pPr>
+        <w:pStyle w:val="a5"/>
+        <w:numPr>
+          <w:ilvl w:val="0"/>
+          <w:numId w:val="5"/>
+        </w:numPr>
+        <w:spacing w:after="0"/>
+        <w:ind w:leftChars="0"/>
+        <w:jc w:val="left"/>
+      </w:pPr>
+      <w:r>
+        <w:rPr>
+          <w:rFonts w:hint="eastAsia"/>
+        </w:rPr>
+        <w:t xml:space="preserve">가장 단순한 방법은 </w:t>
+      </w:r>
+      <w:r>
+        <w:t>throws Exception</w:t>
+      </w:r>
+      <w:r>
+        <w:rPr>
+          <w:rFonts w:hint="eastAsia"/>
+        </w:rPr>
+        <w:t>으로 모든 예외를 다 받는 것이지만</w:t>
+      </w:r>
+      <w:r>
+        <w:t xml:space="preserve">, </w:t>
+      </w:r>
+      <w:r>
+        <w:rPr>
+          <w:rFonts w:hint="eastAsia"/>
+        </w:rPr>
+        <w:t>이 선택은 좋지 않다.</w:t>
+      </w:r>
+    </w:p>
+    <w:p>
+      <w:pPr>
+        <w:pStyle w:val="a5"/>
+        <w:numPr>
+          <w:ilvl w:val="0"/>
+          <w:numId w:val="5"/>
+        </w:numPr>
+        <w:spacing w:after="0"/>
+        <w:ind w:leftChars="0"/>
+        <w:jc w:val="left"/>
+      </w:pPr>
+      <w:r>
+        <w:rPr>
+          <w:rFonts w:hint="eastAsia"/>
+        </w:rPr>
+        <w:t xml:space="preserve">다행히도 </w:t>
+      </w:r>
+      <w:r>
+        <w:t>JDBC</w:t>
+      </w:r>
+      <w:r>
+        <w:rPr>
+          <w:rFonts w:hint="eastAsia"/>
+        </w:rPr>
+        <w:t xml:space="preserve">보다 늦게 등장한 </w:t>
+      </w:r>
+      <w:r>
+        <w:t>JDO, Hibernate, JPA</w:t>
+      </w:r>
+      <w:r>
+        <w:rPr>
+          <w:rFonts w:hint="eastAsia"/>
+        </w:rPr>
+        <w:t xml:space="preserve"> 등의 기술은 런타임 예외를 사용하기에 </w:t>
+      </w:r>
+      <w:r>
+        <w:t>throws</w:t>
+      </w:r>
+      <w:r>
+        <w:rPr>
+          <w:rFonts w:hint="eastAsia"/>
+        </w:rPr>
+        <w:t>에 선언을 해줄 필요가 없다.</w:t>
+      </w:r>
+    </w:p>
+    <w:p>
+      <w:pPr>
+        <w:pStyle w:val="a5"/>
+        <w:spacing w:after="0"/>
+        <w:ind w:leftChars="0" w:left="1120"/>
+        <w:jc w:val="left"/>
+      </w:pPr>
+      <w:r>
+        <w:rPr>
+          <w:rFonts w:hint="eastAsia"/>
+        </w:rPr>
+        <w:t>J</w:t>
+      </w:r>
+      <w:r>
+        <w:t>DBC</w:t>
+      </w:r>
+      <w:r>
+        <w:rPr>
+          <w:rFonts w:hint="eastAsia"/>
+        </w:rPr>
+        <w:t>도 D</w:t>
+      </w:r>
+      <w:r>
+        <w:t>AO</w:t>
+      </w:r>
+      <w:r>
+        <w:rPr>
+          <w:rFonts w:hint="eastAsia"/>
+        </w:rPr>
+        <w:t xml:space="preserve">메소드 내에서 모든 </w:t>
+      </w:r>
+      <w:r>
+        <w:t>SQLException</w:t>
+      </w:r>
+      <w:r>
+        <w:rPr>
+          <w:rFonts w:hint="eastAsia"/>
+        </w:rPr>
+        <w:t xml:space="preserve">을 런타임 예외로 포장해준다는 가정하에 인터페이스에 </w:t>
+      </w:r>
+      <w:r>
+        <w:t xml:space="preserve">throws </w:t>
+      </w:r>
+      <w:r>
+        <w:rPr>
+          <w:rFonts w:hint="eastAsia"/>
+        </w:rPr>
+        <w:t>문을 사용해야하는 제약은 없어진다.</w:t>
+      </w:r>
+    </w:p>
+    <w:p>
+      <w:pPr>
+        <w:pStyle w:val="a5"/>
+        <w:spacing w:after="0"/>
+        <w:ind w:leftChars="0" w:left="1120"/>
+        <w:jc w:val="left"/>
+      </w:pPr>
+      <w:r>
+        <w:t>Ex) public void add(User user);</w:t>
+      </w:r>
+    </w:p>
+    <w:p>
+      <w:pPr>
+        <w:pStyle w:val="a5"/>
+        <w:spacing w:after="0"/>
+        <w:ind w:leftChars="0" w:left="1120"/>
+        <w:jc w:val="left"/>
+      </w:pPr>
+    </w:p>
+    <w:p>
+      <w:pPr>
+        <w:spacing w:after="0"/>
+        <w:jc w:val="left"/>
+      </w:pPr>
+      <w:r>
+        <w:rPr>
+          <w:rFonts w:hint="eastAsia"/>
+        </w:rPr>
+        <w:t xml:space="preserve">데이터 액세스 예외 추상화와 </w:t>
+      </w:r>
+      <w:r>
+        <w:t xml:space="preserve">DataAcesssException </w:t>
+      </w:r>
+      <w:r>
+        <w:rPr>
+          <w:rFonts w:hint="eastAsia"/>
+        </w:rPr>
+        <w:t>계층구조</w:t>
+      </w:r>
+    </w:p>
+    <w:p>
+      <w:pPr>
+        <w:spacing w:after="0"/>
+        <w:jc w:val="left"/>
+      </w:pPr>
+      <w:r>
+        <w:rPr>
+          <w:rFonts w:hint="eastAsia"/>
+        </w:rPr>
+        <w:t>:</w:t>
+      </w:r>
+      <w:r>
+        <w:t xml:space="preserve"> </w:t>
+      </w:r>
+      <w:r>
+        <w:rPr>
+          <w:rFonts w:hint="eastAsia"/>
+        </w:rPr>
+        <w:t>대부분의 데이터 액세스 예외는 런타임 예외이지만,</w:t>
+      </w:r>
+      <w:r>
+        <w:t xml:space="preserve"> </w:t>
+      </w:r>
+      <w:r>
+        <w:rPr>
+          <w:rFonts w:hint="eastAsia"/>
+        </w:rPr>
+        <w:t>이 말이 모든 예외를 그저 무시해야 해도 된다는 뜻은 아니다.</w:t>
+      </w:r>
+    </w:p>
+    <w:p>
+      <w:pPr>
+        <w:spacing w:after="0"/>
+        <w:jc w:val="left"/>
+      </w:pPr>
+    </w:p>
+    <w:p>
+      <w:pPr>
+        <w:spacing w:after="0"/>
+        <w:jc w:val="left"/>
+      </w:pPr>
+      <w:r>
+        <w:rPr>
+          <w:rFonts w:hint="eastAsia"/>
+        </w:rPr>
+        <w:lastRenderedPageBreak/>
+        <w:t xml:space="preserve">그래서 스프링은 자바의 다양한 데이터 액세스 기술을 사용할 때 발생하는 예외들을 추상화해서 </w:t>
+      </w:r>
+      <w:r>
+        <w:t xml:space="preserve">DataAccessException </w:t>
+      </w:r>
+      <w:r>
+        <w:rPr>
+          <w:rFonts w:hint="eastAsia"/>
+        </w:rPr>
+        <w:t>계층구조 안에 정리해놓았다.</w:t>
+      </w:r>
+    </w:p>
+    <w:p>
+      <w:pPr>
+        <w:spacing w:after="0"/>
+        <w:jc w:val="left"/>
+      </w:pPr>
+    </w:p>
+    <w:p>
+      <w:pPr>
+        <w:spacing w:after="0"/>
+        <w:jc w:val="left"/>
+      </w:pPr>
+      <w:r>
+        <w:rPr>
+          <w:rFonts w:hint="eastAsia"/>
+        </w:rPr>
+        <w:t>J</w:t>
+      </w:r>
+      <w:r>
+        <w:t>dbcTemplate</w:t>
+      </w:r>
+      <w:r>
+        <w:rPr>
+          <w:rFonts w:hint="eastAsia"/>
+        </w:rPr>
+        <w:t xml:space="preserve">은 </w:t>
+      </w:r>
+      <w:r>
+        <w:t>SQLException</w:t>
+      </w:r>
+      <w:r>
+        <w:rPr>
+          <w:rFonts w:hint="eastAsia"/>
+        </w:rPr>
+        <w:t xml:space="preserve">의 에러 코드를 </w:t>
+      </w:r>
+      <w:r>
+        <w:t xml:space="preserve">DB </w:t>
+      </w:r>
+      <w:r>
+        <w:rPr>
+          <w:rFonts w:hint="eastAsia"/>
+        </w:rPr>
+        <w:t>별로 매핑해서 그에 해당하는 의미 있는D</w:t>
+      </w:r>
+      <w:r>
+        <w:t>ataAccessException</w:t>
+      </w:r>
+      <w:r>
+        <w:rPr>
+          <w:rFonts w:hint="eastAsia"/>
+        </w:rPr>
+        <w:t>의 서브 클래스 중 하나로 전환해서 던져준다.</w:t>
+      </w:r>
+    </w:p>
+    <w:p>
+      <w:pPr>
+        <w:spacing w:after="0"/>
+        <w:jc w:val="left"/>
+      </w:pPr>
+    </w:p>
+    <w:p>
+      <w:pPr>
+        <w:pStyle w:val="a5"/>
+        <w:numPr>
+          <w:ilvl w:val="0"/>
+          <w:numId w:val="4"/>
+        </w:numPr>
+        <w:spacing w:after="0"/>
+        <w:ind w:leftChars="0"/>
+        <w:jc w:val="left"/>
+      </w:pPr>
+      <w:r>
+        <w:rPr>
+          <w:rFonts w:hint="eastAsia"/>
+        </w:rPr>
+        <w:t>D</w:t>
+      </w:r>
+      <w:r>
+        <w:t>ataAccessException</w:t>
+      </w:r>
+    </w:p>
+    <w:p>
+      <w:pPr>
+        <w:pStyle w:val="a5"/>
+        <w:spacing w:after="0"/>
+        <w:ind w:leftChars="0" w:left="1155"/>
+        <w:jc w:val="left"/>
+      </w:pPr>
+      <w:r>
+        <w:rPr>
+          <w:rFonts w:hint="eastAsia"/>
+        </w:rPr>
+        <w:t>:</w:t>
+      </w:r>
+      <w:r>
+        <w:t xml:space="preserve"> </w:t>
+      </w:r>
+      <w:r>
+        <w:rPr>
+          <w:rFonts w:hint="eastAsia"/>
+        </w:rPr>
+        <w:t>자바의 주요 액세스 기술에서 발생할 수 있는 대부분의 예외를 추상화하고 있다.</w:t>
+      </w:r>
+      <w:r>
+        <w:t xml:space="preserve"> </w:t>
+      </w:r>
+      <w:r>
+        <w:rPr>
+          <w:rFonts w:hint="eastAsia"/>
+        </w:rPr>
+        <w:t>데이터 액세스 기술에 상관없이 공통적인 예외도 있지만</w:t>
+      </w:r>
+      <w:r>
+        <w:t xml:space="preserve">, </w:t>
+      </w:r>
+      <w:r>
+        <w:rPr>
+          <w:rFonts w:hint="eastAsia"/>
+        </w:rPr>
+        <w:t xml:space="preserve">일부 기술에서만 발생하는 예외도 있기에 </w:t>
+      </w:r>
+      <w:r>
+        <w:t>DataAcessException</w:t>
+      </w:r>
+      <w:r>
+        <w:rPr>
+          <w:rFonts w:hint="eastAsia"/>
+        </w:rPr>
+        <w:t>은 이런 일부 기술에서만 공통적으로 나타나는 예외를 포함해서 데이터 액세스 기술에서 발생 가능한 대부분의 예외를 계층 구조로 분류해놓았다.</w:t>
+      </w:r>
+    </w:p>
+    <w:p>
+      <w:pPr>
+        <w:pStyle w:val="a5"/>
+        <w:spacing w:after="0"/>
+        <w:ind w:leftChars="0" w:left="1155"/>
+        <w:jc w:val="left"/>
+      </w:pPr>
+    </w:p>
+    <w:p>
+      <w:pPr>
+        <w:pStyle w:val="a5"/>
+        <w:numPr>
+          <w:ilvl w:val="0"/>
+          <w:numId w:val="4"/>
+        </w:numPr>
+        <w:spacing w:after="0"/>
+        <w:ind w:leftChars="0"/>
+        <w:jc w:val="left"/>
+      </w:pPr>
+      <w:r>
+        <w:rPr>
+          <w:rFonts w:hint="eastAsia"/>
+        </w:rPr>
+        <w:t>낙관적인 락킹(</w:t>
+      </w:r>
+      <w:r>
+        <w:t>optimistic locking)</w:t>
+      </w:r>
+    </w:p>
+    <w:p>
+      <w:pPr>
+        <w:pStyle w:val="a5"/>
+        <w:spacing w:after="0"/>
+        <w:ind w:leftChars="0" w:left="1155"/>
+        <w:jc w:val="left"/>
+        <w:rPr>
+          <w:rFonts w:hint="eastAsia"/>
+        </w:rPr>
+      </w:pPr>
+      <w:r>
+        <w:rPr>
+          <w:rFonts w:hint="eastAsia"/>
+        </w:rPr>
+        <w:t>:</w:t>
+      </w:r>
+      <w:r>
+        <w:t xml:space="preserve"> </w:t>
+      </w:r>
+      <w:r>
+        <w:rPr>
+          <w:rFonts w:hint="eastAsia"/>
+        </w:rPr>
+        <w:t>같은 정보를 두 명 이상의 사용자가 동시에 조회하고 순차적으로 업데이트를 할 때,</w:t>
+      </w:r>
+      <w:r>
+        <w:t xml:space="preserve"> </w:t>
+      </w:r>
+      <w:r>
+        <w:rPr>
+          <w:rFonts w:hint="eastAsia"/>
+        </w:rPr>
+        <w:t>뒤늦게 업데이트한 것이 먼저 업데이트한 것을 덮어쓰지 않도록 막아주는 데 쓸 수 있는 편리한 기능</w:t>
+      </w:r>
+      <w:r>
+        <w:rPr>
+          <w:rFonts w:hint="eastAsia"/>
+        </w:rPr>
+        <w:t>(안내 메시지 표출 및 다시 시도 유도)</w:t>
+      </w:r>
+    </w:p>
+    <w:p>
+      <w:pPr>
+        <w:spacing w:after="0"/>
+        <w:jc w:val="left"/>
+      </w:pPr>
+    </w:p>
+    <w:p>
+      <w:pPr>
+        <w:spacing w:after="0"/>
+        <w:jc w:val="left"/>
+      </w:pPr>
+      <w:r>
+        <w:rPr>
+          <w:rFonts w:hint="eastAsia"/>
+        </w:rPr>
+        <w:t>D</w:t>
+      </w:r>
+      <w:r>
+        <w:t xml:space="preserve">ataAccessException </w:t>
+      </w:r>
+      <w:r>
+        <w:rPr>
+          <w:rFonts w:hint="eastAsia"/>
+        </w:rPr>
+        <w:t>활용 시 주의사항</w:t>
+      </w:r>
+    </w:p>
+    <w:p>
+      <w:pPr>
+        <w:pStyle w:val="a5"/>
+        <w:numPr>
+          <w:ilvl w:val="0"/>
+          <w:numId w:val="3"/>
+        </w:numPr>
+        <w:spacing w:after="0"/>
+        <w:ind w:leftChars="0"/>
+        <w:jc w:val="left"/>
+      </w:pPr>
+      <w:r>
+        <w:rPr>
+          <w:rFonts w:hint="eastAsia"/>
+        </w:rPr>
+        <w:t>D</w:t>
+      </w:r>
+      <w:r>
+        <w:t>uplicateKeyException</w:t>
+      </w:r>
+      <w:r>
+        <w:rPr>
+          <w:rFonts w:hint="eastAsia"/>
+        </w:rPr>
+        <w:t xml:space="preserve">은 </w:t>
+      </w:r>
+      <w:r>
+        <w:t>JDBC</w:t>
+      </w:r>
+      <w:r>
+        <w:rPr>
+          <w:rFonts w:hint="eastAsia"/>
+        </w:rPr>
+        <w:t>를 이용하는 경우에만 발생한다.</w:t>
+      </w:r>
+    </w:p>
+    <w:p>
+      <w:pPr>
+        <w:spacing w:after="0"/>
+        <w:ind w:left="760"/>
+        <w:jc w:val="left"/>
+        <w:rPr>
+          <w:rFonts w:hint="eastAsia"/>
+        </w:rPr>
+      </w:pPr>
+      <w:r>
+        <w:rPr>
+          <w:rFonts w:hint="eastAsia"/>
+        </w:rPr>
+        <w:t>D</w:t>
+      </w:r>
+      <w:r>
+        <w:t>ataAcessException</w:t>
+      </w:r>
+      <w:r>
+        <w:rPr>
+          <w:rFonts w:hint="eastAsia"/>
+        </w:rPr>
+        <w:t>이 기술에 상관없이 어느 정도 추상화된 공통 예외로변환해주긴 하지만 근본적인 한계 때문에 완벽하게 잡아낸다고는 볼 수 없다.</w:t>
+      </w:r>
     </w:p>
     <w:sectPr>
       <w:pgSz w:w="11906" w:h="16838"/>
@@ -2661,6 +3294,95 @@
     </w:lvl>
   </w:abstractNum>
   <w:abstractNum w:abstractNumId="2" w15:restartNumberingAfterBreak="0">
+    <w:nsid w:val="46381498"/>
+    <w:multiLevelType w:val="hybridMultilevel"/>
+    <w:tmpl w:val="0C9AF184"/>
+    <w:lvl w:ilvl="0" w:tplc="5A0E3B8E">
+      <w:start w:val="1"/>
+      <w:numFmt w:val="decimal"/>
+      <w:lvlText w:val="%1."/>
+      <w:lvlJc w:val="left"/>
+      <w:pPr>
+        <w:ind w:left="1120" w:hanging="360"/>
+      </w:pPr>
+      <w:rPr>
+        <w:rFonts w:hint="default"/>
+      </w:rPr>
+    </w:lvl>
+    <w:lvl w:ilvl="1" w:tplc="04090019" w:tentative="1">
+      <w:start w:val="1"/>
+      <w:numFmt w:val="upperLetter"/>
+      <w:lvlText w:val="%2."/>
+      <w:lvlJc w:val="left"/>
+      <w:pPr>
+        <w:ind w:left="1560" w:hanging="400"/>
+      </w:pPr>
+    </w:lvl>
+    <w:lvl w:ilvl="2" w:tplc="0409001B" w:tentative="1">
+      <w:start w:val="1"/>
+      <w:numFmt w:val="lowerRoman"/>
+      <w:lvlText w:val="%3."/>
+      <w:lvlJc w:val="right"/>
+      <w:pPr>
+        <w:ind w:left="1960" w:hanging="400"/>
+      </w:pPr>
+    </w:lvl>
+    <w:lvl w:ilvl="3" w:tplc="0409000F" w:tentative="1">
+      <w:start w:val="1"/>
+      <w:numFmt w:val="decimal"/>
+      <w:lvlText w:val="%4."/>
+      <w:lvlJc w:val="left"/>
+      <w:pPr>
+        <w:ind w:left="2360" w:hanging="400"/>
+      </w:pPr>
+    </w:lvl>
+    <w:lvl w:ilvl="4" w:tplc="04090019" w:tentative="1">
+      <w:start w:val="1"/>
+      <w:numFmt w:val="upperLetter"/>
+      <w:lvlText w:val="%5."/>
+      <w:lvlJc w:val="left"/>
+      <w:pPr>
+        <w:ind w:left="2760" w:hanging="400"/>
+      </w:pPr>
+    </w:lvl>
+    <w:lvl w:ilvl="5" w:tplc="0409001B" w:tentative="1">
+      <w:start w:val="1"/>
+      <w:numFmt w:val="lowerRoman"/>
+      <w:lvlText w:val="%6."/>
+      <w:lvlJc w:val="right"/>
+      <w:pPr>
+        <w:ind w:left="3160" w:hanging="400"/>
+      </w:pPr>
+    </w:lvl>
+    <w:lvl w:ilvl="6" w:tplc="0409000F" w:tentative="1">
+      <w:start w:val="1"/>
+      <w:numFmt w:val="decimal"/>
+      <w:lvlText w:val="%7."/>
+      <w:lvlJc w:val="left"/>
+      <w:pPr>
+        <w:ind w:left="3560" w:hanging="400"/>
+      </w:pPr>
+    </w:lvl>
+    <w:lvl w:ilvl="7" w:tplc="04090019" w:tentative="1">
+      <w:start w:val="1"/>
+      <w:numFmt w:val="upperLetter"/>
+      <w:lvlText w:val="%8."/>
+      <w:lvlJc w:val="left"/>
+      <w:pPr>
+        <w:ind w:left="3960" w:hanging="400"/>
+      </w:pPr>
+    </w:lvl>
+    <w:lvl w:ilvl="8" w:tplc="0409001B" w:tentative="1">
+      <w:start w:val="1"/>
+      <w:numFmt w:val="lowerRoman"/>
+      <w:lvlText w:val="%9."/>
+      <w:lvlJc w:val="right"/>
+      <w:pPr>
+        <w:ind w:left="4360" w:hanging="400"/>
+      </w:pPr>
+    </w:lvl>
+  </w:abstractNum>
+  <w:abstractNum w:abstractNumId="3" w15:restartNumberingAfterBreak="0">
     <w:nsid w:val="609467AA"/>
     <w:multiLevelType w:val="hybridMultilevel"/>
     <w:tmpl w:val="AA9CAC0E"/>
@@ -2772,7 +3494,7 @@
       </w:rPr>
     </w:lvl>
   </w:abstractNum>
-  <w:abstractNum w:abstractNumId="3" w15:restartNumberingAfterBreak="0">
+  <w:abstractNum w:abstractNumId="4" w15:restartNumberingAfterBreak="0">
     <w:nsid w:val="793A05D5"/>
     <w:multiLevelType w:val="hybridMultilevel"/>
     <w:tmpl w:val="610A3F36"/>
@@ -2891,10 +3613,13 @@
     <w:abstractNumId w:val="1"/>
   </w:num>
   <w:num w:numId="3">
-    <w:abstractNumId w:val="2"/>
+    <w:abstractNumId w:val="3"/>
   </w:num>
   <w:num w:numId="4">
-    <w:abstractNumId w:val="3"/>
+    <w:abstractNumId w:val="4"/>
+  </w:num>
+  <w:num w:numId="5">
+    <w:abstractNumId w:val="2"/>
   </w:num>
 </w:numbering>
 </file>

</xml_diff>